<commit_message>
add multiple files, upgrade diffcult config
</commit_message>
<xml_diff>
--- a/public/assets/files/example.docx
+++ b/public/assets/files/example.docx
@@ -35,92 +35,25 @@
         <w:t>___</w:t>
       </w:r>
     </w:p>
-    <w:p/>
-    <w:p>
-      <w:r>
-        <w:t>[</w:t>
-      </w:r>
-      <w:r>
-        <w:t>Легкий</w:t>
-      </w:r>
-      <w:r>
-        <w:t>]</w:t>
-      </w:r>
-    </w:p>
-    <w:p>
-      <w:r>
-        <w:t xml:space="preserve">1. </w:t>
-      </w:r>
-      <w:r>
-        <w:t>Вопрос</w:t>
-      </w:r>
-    </w:p>
-    <w:p>
-      <w:r>
-        <w:t xml:space="preserve">- </w:t>
-      </w:r>
-      <w:r>
-        <w:t>Ответ</w:t>
-      </w:r>
-    </w:p>
-    <w:p>
-      <w:r>
-        <w:t xml:space="preserve">- </w:t>
-      </w:r>
-      <w:r>
-        <w:t>Ответ</w:t>
-      </w:r>
-    </w:p>
-    <w:p>
-      <w:r>
-        <w:t>2.</w:t>
-      </w:r>
-      <w:r>
-        <w:t xml:space="preserve"> </w:t>
-      </w:r>
-      <w:r>
-        <w:t>Вопрос</w:t>
-      </w:r>
-    </w:p>
-    <w:p/>
-    <w:p>
-      <w:r>
-        <w:t>[</w:t>
-      </w:r>
-      <w:r>
-        <w:t>Средний</w:t>
-      </w:r>
-      <w:r>
-        <w:t>]</w:t>
-      </w:r>
-    </w:p>
-    <w:p>
-      <w:r>
-        <w:t xml:space="preserve">1. </w:t>
-      </w:r>
-      <w:r>
-        <w:t>Вопрос</w:t>
-      </w:r>
-    </w:p>
-    <w:p>
-      <w:r>
-        <w:t xml:space="preserve">- </w:t>
-      </w:r>
-      <w:r>
-        <w:t>Ответ</w:t>
-      </w:r>
-    </w:p>
-    <w:p>
-      <w:r>
-        <w:t>- Ответ</w:t>
-      </w:r>
-    </w:p>
-    <w:p>
-      <w:r>
-        <w:t>2.</w:t>
-      </w:r>
-      <w:r>
-        <w:t xml:space="preserve"> Вопрос</w:t>
+    <w:p>
+      <w:r>
+        <w:t>Конфигурация билета:</w:t>
+      </w:r>
+    </w:p>
+    <w:p>
+      <w:r>
+        <w:t xml:space="preserve">  Легкий: </w:t>
+      </w:r>
+      <w:r>
+        <w:t>1</w:t>
+      </w:r>
+    </w:p>
+    <w:p>
+      <w:r>
+        <w:t xml:space="preserve">  Средний: </w:t>
+      </w:r>
+      <w:r>
+        <w:t>1</w:t>
       </w:r>
     </w:p>
     <w:p>
@@ -129,26 +62,113 @@
           <w:lang w:val="en-US"/>
         </w:rPr>
       </w:pPr>
-    </w:p>
-    <w:p>
-      <w:pPr>
+      <w:r>
+        <w:t xml:space="preserve">  Сложный: </w:t>
+      </w:r>
+      <w:r>
         <w:rPr>
           <w:lang w:val="en-US"/>
         </w:rPr>
-      </w:pPr>
-      <w:r>
-        <w:rPr>
-          <w:lang w:val="en-US"/>
-        </w:rPr>
+        <w:t>0</w:t>
+      </w:r>
+    </w:p>
+    <w:p/>
+    <w:p>
+      <w:r>
         <w:t>[</w:t>
       </w:r>
       <w:r>
+        <w:t>Легкий</w:t>
+      </w:r>
+      <w:r>
+        <w:t>]</w:t>
+      </w:r>
+    </w:p>
+    <w:p>
+      <w:r>
+        <w:t xml:space="preserve">1. </w:t>
+      </w:r>
+      <w:r>
+        <w:t>Вопрос</w:t>
+      </w:r>
+    </w:p>
+    <w:p>
+      <w:r>
+        <w:t xml:space="preserve">- </w:t>
+      </w:r>
+      <w:r>
+        <w:t>Ответ</w:t>
+      </w:r>
+    </w:p>
+    <w:p>
+      <w:r>
+        <w:t xml:space="preserve">- </w:t>
+      </w:r>
+      <w:r>
+        <w:t>Ответ</w:t>
+      </w:r>
+    </w:p>
+    <w:p>
+      <w:r>
+        <w:t>2.</w:t>
+      </w:r>
+      <w:r>
+        <w:t xml:space="preserve"> </w:t>
+      </w:r>
+      <w:r>
+        <w:t>Вопрос</w:t>
+      </w:r>
+    </w:p>
+    <w:p/>
+    <w:p>
+      <w:r>
+        <w:t>[</w:t>
+      </w:r>
+      <w:r>
+        <w:t>Средний</w:t>
+      </w:r>
+      <w:r>
+        <w:t>]</w:t>
+      </w:r>
+    </w:p>
+    <w:p>
+      <w:r>
+        <w:t xml:space="preserve">1. </w:t>
+      </w:r>
+      <w:r>
+        <w:t>Вопрос</w:t>
+      </w:r>
+    </w:p>
+    <w:p>
+      <w:r>
+        <w:t xml:space="preserve">- </w:t>
+      </w:r>
+      <w:r>
+        <w:t>Ответ</w:t>
+      </w:r>
+    </w:p>
+    <w:p>
+      <w:r>
+        <w:t>- Ответ</w:t>
+      </w:r>
+    </w:p>
+    <w:p>
+      <w:r>
+        <w:t>2.</w:t>
+      </w:r>
+      <w:r>
+        <w:t xml:space="preserve"> Вопрос</w:t>
+      </w:r>
+    </w:p>
+    <w:p/>
+    <w:p>
+      <w:r>
+        <w:t>[</w:t>
+      </w:r>
+      <w:r>
         <w:t>Сложный</w:t>
       </w:r>
       <w:r>
-        <w:rPr>
-          <w:lang w:val="en-US"/>
-        </w:rPr>
         <w:t>]</w:t>
       </w:r>
     </w:p>

</xml_diff>